<commit_message>
hw2 readme files are fixed
</commit_message>
<xml_diff>
--- a/training/GLBig_Data_ProCamp/home_work/HW2/kafka_hw_readme.docx
+++ b/training/GLBig_Data_ProCamp/home_work/HW2/kafka_hw_readme.docx
@@ -94,24 +94,14 @@
       <w:r>
         <w:t>Create NIFI variable “</w:t>
       </w:r>
-      <w:proofErr w:type="spellStart"/>
       <w:r>
         <w:t>CurrencyPair</w:t>
       </w:r>
-      <w:proofErr w:type="spellEnd"/>
       <w:r>
         <w:t>”</w:t>
       </w:r>
       <w:r>
-        <w:t xml:space="preserve"> with value “</w:t>
-      </w:r>
-      <w:proofErr w:type="spellStart"/>
-      <w:r>
-        <w:t>btcusd</w:t>
-      </w:r>
-      <w:proofErr w:type="spellEnd"/>
-      <w:r>
-        <w:t>”</w:t>
+        <w:t xml:space="preserve"> with value “btcusd”</w:t>
       </w:r>
     </w:p>
     <w:p>
@@ -168,23 +158,7 @@
         </w:numPr>
       </w:pPr>
       <w:r>
-        <w:t xml:space="preserve"> Configure and enable controller services: “</w:t>
-      </w:r>
-      <w:proofErr w:type="spellStart"/>
-      <w:r>
-        <w:t>JetyWebSocketClient</w:t>
-      </w:r>
-      <w:proofErr w:type="spellEnd"/>
-      <w:r>
-        <w:t>”, “</w:t>
-      </w:r>
-      <w:proofErr w:type="spellStart"/>
-      <w:r>
-        <w:t>StandardRegisteredSSLContextService</w:t>
-      </w:r>
-      <w:proofErr w:type="spellEnd"/>
-      <w:r>
-        <w:t>”</w:t>
+        <w:t xml:space="preserve"> Configure and enable controller services: “JetyWebSocketClient”, “StandardRegisteredSSLContextService”</w:t>
       </w:r>
     </w:p>
     <w:p>
@@ -273,29 +247,8 @@
       <w:r>
         <w:t>Git Folder: “</w:t>
       </w:r>
-      <w:proofErr w:type="spellStart"/>
-      <w:r>
-        <w:t>sandbox_repo</w:t>
-      </w:r>
-      <w:proofErr w:type="spellEnd"/>
-      <w:r>
-        <w:t>\training\</w:t>
-      </w:r>
-      <w:proofErr w:type="spellStart"/>
-      <w:r>
-        <w:t>GLBig_Data_ProCamp</w:t>
-      </w:r>
-      <w:proofErr w:type="spellEnd"/>
-      <w:r>
-        <w:t>\</w:t>
-      </w:r>
-      <w:proofErr w:type="spellStart"/>
-      <w:r>
-        <w:t>home_work</w:t>
-      </w:r>
-      <w:proofErr w:type="spellEnd"/>
-      <w:r>
-        <w:t>\HW2</w:t>
+      <w:r>
+        <w:t>sandbox_repo\training\GLBig_Data_ProCamp\home_work\HW2</w:t>
       </w:r>
       <w:r>
         <w:t>”</w:t>
@@ -379,27 +332,9 @@
       <w:r>
         <w:t xml:space="preserve">sudo </w:t>
       </w:r>
-      <w:proofErr w:type="spellStart"/>
-      <w:r>
-        <w:t>chmod</w:t>
-      </w:r>
-      <w:proofErr w:type="spellEnd"/>
-      <w:r>
-        <w:t xml:space="preserve"> </w:t>
-      </w:r>
-      <w:proofErr w:type="spellStart"/>
-      <w:r>
-        <w:t>u+x</w:t>
-      </w:r>
-      <w:proofErr w:type="spellEnd"/>
-      <w:r>
-        <w:t xml:space="preserve"> *.</w:t>
-      </w:r>
-      <w:proofErr w:type="spellStart"/>
-      <w:r>
-        <w:t>sh</w:t>
-      </w:r>
-      <w:proofErr w:type="spellEnd"/>
+      <w:r>
+        <w:t>chmod u+x *.sh</w:t>
+      </w:r>
       <w:r>
         <w:t>”</w:t>
       </w:r>
@@ -483,13 +418,8 @@
       <w:r>
         <w:t xml:space="preserve"> to create topic “</w:t>
       </w:r>
-      <w:proofErr w:type="gramStart"/>
-      <w:r>
-        <w:t>gcp.orders.fct.btcusd</w:t>
-      </w:r>
-      <w:proofErr w:type="gramEnd"/>
-      <w:r>
-        <w:t>.0</w:t>
+      <w:r>
+        <w:t>gcp.orders.fct.btcusd.0</w:t>
       </w:r>
       <w:r>
         <w:t>” and add current and “nifi” users to group “kafka”:</w:t>
@@ -549,7 +479,13 @@
         </w:numPr>
       </w:pPr>
       <w:r>
-        <w:t>Install python modules “kafka-confluence”, “pandas”.</w:t>
+        <w:t>Install python modules “confluen</w:t>
+      </w:r>
+      <w:r>
+        <w:t>t-kafka</w:t>
+      </w:r>
+      <w:r>
+        <w:t>”, “pandas”.</w:t>
       </w:r>
     </w:p>
     <w:p>
@@ -589,7 +525,7 @@
         <w:spacing w:after="0" w:line="240" w:lineRule="auto"/>
         <w:rPr>
           <w:rFonts w:ascii="Courier New" w:eastAsia="Times New Roman" w:hAnsi="Courier New" w:cs="Courier New"/>
-          <w:color w:val="808080"/>
+          <w:color w:val="A9B7C6"/>
           <w:sz w:val="20"/>
           <w:szCs w:val="20"/>
         </w:rPr>
@@ -601,7 +537,7 @@
           <w:sz w:val="20"/>
           <w:szCs w:val="20"/>
         </w:rPr>
-        <w:t>sudo /opt/conda/default/bin/python -m pip install kafka-python</w:t>
+        <w:t>sudo /opt/conda/default/bin/python -m pip install confluent-kafka</w:t>
       </w:r>
     </w:p>
     <w:p>
@@ -954,41 +890,7 @@
           <w:iCs/>
           <w:color w:val="595959" w:themeColor="text1" w:themeTint="A6"/>
         </w:rPr>
-        <w:t>“kafka-consumer” can be installed on python 3.7 from “</w:t>
-      </w:r>
-      <w:proofErr w:type="spellStart"/>
-      <w:r>
-        <w:rPr>
-          <w:i/>
-          <w:iCs/>
-          <w:color w:val="595959" w:themeColor="text1" w:themeTint="A6"/>
-        </w:rPr>
-        <w:t>whl</w:t>
-      </w:r>
-      <w:proofErr w:type="spellEnd"/>
-      <w:r>
-        <w:rPr>
-          <w:i/>
-          <w:iCs/>
-          <w:color w:val="595959" w:themeColor="text1" w:themeTint="A6"/>
-        </w:rPr>
-        <w:t>” file “</w:t>
-      </w:r>
-      <w:r>
-        <w:rPr>
-          <w:i/>
-          <w:iCs/>
-          <w:color w:val="595959" w:themeColor="text1" w:themeTint="A6"/>
-        </w:rPr>
-        <w:t>sandbox_repo\training\GLBig_Data_ProCamp\infra\confluent\confluent_kafka-1.4.1-cp37-cp37m-win_amd64.whl</w:t>
-      </w:r>
-      <w:r>
-        <w:rPr>
-          <w:i/>
-          <w:iCs/>
-          <w:color w:val="595959" w:themeColor="text1" w:themeTint="A6"/>
-        </w:rPr>
-        <w:t>” (modules for version &lt; 3.7 can be downloaded from confluent site).</w:t>
+        <w:t>“kafka-consumer” can be installed on python 3.7 from “whl” file “sandbox_repo\training\GLBig_Data_ProCamp\infra\confluent\confluent_kafka-1.4.1-cp37-cp37m-win_amd64.whl” (modules for version &lt; 3.7 can be downloaded from confluent site).</w:t>
       </w:r>
     </w:p>
     <w:p>
@@ -1042,15 +944,7 @@
         <w:t>” and fill parameters by default values</w:t>
       </w:r>
       <w:r>
-        <w:t xml:space="preserve"> (except: protocol </w:t>
-      </w:r>
-      <w:proofErr w:type="gramStart"/>
-      <w:r>
-        <w:t>-  choose</w:t>
-      </w:r>
-      <w:proofErr w:type="gramEnd"/>
-      <w:r>
-        <w:t xml:space="preserve"> “TCP” and set client name)</w:t>
+        <w:t xml:space="preserve"> (except: protocol -  choose “TCP” and set client name)</w:t>
       </w:r>
     </w:p>
     <w:p>
@@ -1165,15 +1059,7 @@
         </w:numPr>
       </w:pPr>
       <w:r>
-        <w:t xml:space="preserve">Change </w:t>
-      </w:r>
-      <w:proofErr w:type="spellStart"/>
-      <w:r>
-        <w:t>vpn</w:t>
-      </w:r>
-      <w:proofErr w:type="spellEnd"/>
-      <w:r>
-        <w:t xml:space="preserve"> server configuration and reboot master node</w:t>
+        <w:t>Change vpn server configuration and reboot master node</w:t>
       </w:r>
     </w:p>
     <w:p>
@@ -1183,35 +1069,9 @@
       <w:r>
         <w:t>Server configuration example: “</w:t>
       </w:r>
-      <w:proofErr w:type="spellStart"/>
-      <w:r>
-        <w:t>sandbox_repo</w:t>
-      </w:r>
-      <w:proofErr w:type="spellEnd"/>
-      <w:r>
-        <w:t>\training\</w:t>
-      </w:r>
-      <w:proofErr w:type="spellStart"/>
-      <w:r>
-        <w:t>GLBig_Data_ProCamp</w:t>
-      </w:r>
-      <w:proofErr w:type="spellEnd"/>
-      <w:r>
-        <w:t>\infra\</w:t>
-      </w:r>
-      <w:proofErr w:type="spellStart"/>
-      <w:r>
-        <w:t>vpn</w:t>
-      </w:r>
-      <w:proofErr w:type="spellEnd"/>
-      <w:r>
-        <w:t>\</w:t>
-      </w:r>
-      <w:proofErr w:type="spellStart"/>
-      <w:r>
-        <w:t>server.conf</w:t>
-      </w:r>
-      <w:proofErr w:type="spellEnd"/>
+      <w:r>
+        <w:t>sandbox_repo\training\GLBig_Data_ProCamp\infra\vpn\server.conf</w:t>
+      </w:r>
       <w:r>
         <w:t>”</w:t>
       </w:r>
@@ -1231,64 +1091,8 @@
           <w:szCs w:val="20"/>
           <w:shd w:val="clear" w:color="auto" w:fill="222222"/>
         </w:rPr>
-        <w:t>/</w:t>
-      </w:r>
-      <w:proofErr w:type="spellStart"/>
-      <w:r>
-        <w:rPr>
-          <w:rFonts w:ascii="Courier New" w:hAnsi="Courier New" w:cs="Courier New"/>
-          <w:color w:val="FFFFFF"/>
-          <w:sz w:val="20"/>
-          <w:szCs w:val="20"/>
-          <w:shd w:val="clear" w:color="auto" w:fill="222222"/>
-        </w:rPr>
-        <w:t>etc</w:t>
-      </w:r>
-      <w:proofErr w:type="spellEnd"/>
-      <w:r>
-        <w:rPr>
-          <w:rFonts w:ascii="Courier New" w:hAnsi="Courier New" w:cs="Courier New"/>
-          <w:color w:val="FFFFFF"/>
-          <w:sz w:val="20"/>
-          <w:szCs w:val="20"/>
-          <w:shd w:val="clear" w:color="auto" w:fill="222222"/>
-        </w:rPr>
-        <w:t>/</w:t>
-      </w:r>
-      <w:proofErr w:type="spellStart"/>
-      <w:r>
-        <w:rPr>
-          <w:rFonts w:ascii="Courier New" w:hAnsi="Courier New" w:cs="Courier New"/>
-          <w:color w:val="FFFFFF"/>
-          <w:sz w:val="20"/>
-          <w:szCs w:val="20"/>
-          <w:shd w:val="clear" w:color="auto" w:fill="222222"/>
-        </w:rPr>
-        <w:t>openvpn</w:t>
-      </w:r>
-      <w:proofErr w:type="spellEnd"/>
-      <w:r>
-        <w:rPr>
-          <w:rFonts w:ascii="Courier New" w:hAnsi="Courier New" w:cs="Courier New"/>
-          <w:color w:val="FFFFFF"/>
-          <w:sz w:val="20"/>
-          <w:szCs w:val="20"/>
-          <w:shd w:val="clear" w:color="auto" w:fill="222222"/>
-        </w:rPr>
-        <w:t>/server/</w:t>
-      </w:r>
-      <w:proofErr w:type="spellStart"/>
-      <w:r>
-        <w:rPr>
-          <w:rFonts w:ascii="Courier New" w:hAnsi="Courier New" w:cs="Courier New"/>
-          <w:color w:val="FFFFFF"/>
-          <w:sz w:val="20"/>
-          <w:szCs w:val="20"/>
-          <w:shd w:val="clear" w:color="auto" w:fill="222222"/>
-        </w:rPr>
-        <w:t>server.conf</w:t>
-      </w:r>
-      <w:proofErr w:type="spellEnd"/>
+        <w:t>/etc/openvpn/server/server.conf</w:t>
+      </w:r>
       <w:r>
         <w:t>” on GCP master node.</w:t>
       </w:r>

</xml_diff>